<commit_message>
solved the second task
</commit_message>
<xml_diff>
--- a/01.IntroAndBasicSyntax/01. CSharp-Fundamentals-Intro-and-Basic-Syntax-Lab.docx
+++ b/01.IntroAndBasicSyntax/01. CSharp-Fundamentals-Intro-and-Basic-Syntax-Lab.docx
@@ -1,10 +1,11 @@
 
 <file path=word/document.xml><?xml version="1.0" encoding="utf-8"?>
-<w:document xmlns:wpc="http://schemas.microsoft.com/office/word/2010/wordprocessingCanvas" xmlns:cx="http://schemas.microsoft.com/office/drawing/2014/chartex" xmlns:cx1="http://schemas.microsoft.com/office/drawing/2015/9/8/chartex" xmlns:cx2="http://schemas.microsoft.com/office/drawing/2015/10/21/chartex" xmlns:cx3="http://schemas.microsoft.com/office/drawing/2016/5/9/chartex" xmlns:cx4="http://schemas.microsoft.com/office/drawing/2016/5/10/chartex" xmlns:cx5="http://schemas.microsoft.com/office/drawing/2016/5/11/chartex" xmlns:cx6="http://schemas.microsoft.com/office/drawing/2016/5/12/chartex" xmlns:cx7="http://schemas.microsoft.com/office/drawing/2016/5/13/chartex" xmlns:cx8="http://schemas.microsoft.com/office/drawing/2016/5/14/chartex" xmlns:mc="http://schemas.openxmlformats.org/markup-compatibility/2006" xmlns:aink="http://schemas.microsoft.com/office/drawing/2016/ink" xmlns:am3d="http://schemas.microsoft.com/office/drawing/2017/model3d" xmlns:o="urn:schemas-microsoft-com:office:office" xmlns:r="http://schemas.openxmlformats.org/officeDocument/2006/relationships" xmlns:m="http://schemas.openxmlformats.org/officeDocument/2006/math" xmlns:v="urn:schemas-microsoft-com:vml" xmlns:wp14="http://schemas.microsoft.com/office/word/2010/wordprocessingDrawing" xmlns:wp="http://schemas.openxmlformats.org/drawingml/2006/wordprocessingDrawing" xmlns:w10="urn:schemas-microsoft-com:office:word" xmlns:w="http://schemas.openxmlformats.org/wordprocessingml/2006/main" xmlns:w14="http://schemas.microsoft.com/office/word/2010/wordml" xmlns:w15="http://schemas.microsoft.com/office/word/2012/wordml" xmlns:w16cex="http://schemas.microsoft.com/office/word/2018/wordml/cex" xmlns:w16cid="http://schemas.microsoft.com/office/word/2016/wordml/cid" xmlns:w16="http://schemas.microsoft.com/office/word/2018/wordml" xmlns:w16se="http://schemas.microsoft.com/office/word/2015/wordml/symex" xmlns:wpg="http://schemas.microsoft.com/office/word/2010/wordprocessingGroup" xmlns:wpi="http://schemas.microsoft.com/office/word/2010/wordprocessingInk" xmlns:wne="http://schemas.microsoft.com/office/word/2006/wordml" xmlns:wps="http://schemas.microsoft.com/office/word/2010/wordprocessingShape" mc:Ignorable="w14 w15 w16se w16cid w16 w16cex wp14">
+<w:document xmlns:wpc="http://schemas.microsoft.com/office/word/2010/wordprocessingCanvas" xmlns:cx="http://schemas.microsoft.com/office/drawing/2014/chartex" xmlns:cx1="http://schemas.microsoft.com/office/drawing/2015/9/8/chartex" xmlns:cx2="http://schemas.microsoft.com/office/drawing/2015/10/21/chartex" xmlns:cx3="http://schemas.microsoft.com/office/drawing/2016/5/9/chartex" xmlns:cx4="http://schemas.microsoft.com/office/drawing/2016/5/10/chartex" xmlns:cx5="http://schemas.microsoft.com/office/drawing/2016/5/11/chartex" xmlns:cx6="http://schemas.microsoft.com/office/drawing/2016/5/12/chartex" xmlns:cx7="http://schemas.microsoft.com/office/drawing/2016/5/13/chartex" xmlns:cx8="http://schemas.microsoft.com/office/drawing/2016/5/14/chartex" xmlns:mc="http://schemas.openxmlformats.org/markup-compatibility/2006" xmlns:aink="http://schemas.microsoft.com/office/drawing/2016/ink" xmlns:am3d="http://schemas.microsoft.com/office/drawing/2017/model3d" xmlns:o="urn:schemas-microsoft-com:office:office" xmlns:r="http://schemas.openxmlformats.org/officeDocument/2006/relationships" xmlns:m="http://schemas.openxmlformats.org/officeDocument/2006/math" xmlns:v="urn:schemas-microsoft-com:vml" xmlns:wp14="http://schemas.microsoft.com/office/word/2010/wordprocessingDrawing" xmlns:wp="http://schemas.openxmlformats.org/drawingml/2006/wordprocessingDrawing" xmlns:w10="urn:schemas-microsoft-com:office:word" xmlns:w="http://schemas.openxmlformats.org/wordprocessingml/2006/main" xmlns:w14="http://schemas.microsoft.com/office/word/2010/wordml" xmlns:w15="http://schemas.microsoft.com/office/word/2012/wordml" xmlns:w16cex="http://schemas.microsoft.com/office/word/2018/wordml/cex" xmlns:w16cid="http://schemas.microsoft.com/office/word/2016/wordml/cid" xmlns:w16="http://schemas.microsoft.com/office/word/2018/wordml" xmlns:w16sdtdh="http://schemas.microsoft.com/office/word/2020/wordml/sdtdatahash" xmlns:w16se="http://schemas.microsoft.com/office/word/2015/wordml/symex" xmlns:wpg="http://schemas.microsoft.com/office/word/2010/wordprocessingGroup" xmlns:wpi="http://schemas.microsoft.com/office/word/2010/wordprocessingInk" xmlns:wne="http://schemas.microsoft.com/office/word/2006/wordml" xmlns:wps="http://schemas.microsoft.com/office/word/2010/wordprocessingShape" mc:Ignorable="w14 w15 w16se w16cid w16 w16cex w16sdtdh wp14">
   <w:body>
     <w:p>
       <w:pPr>
         <w:pStyle w:val="Heading1"/>
+        <w:spacing w:line="240" w:lineRule="auto"/>
         <w:jc w:val="center"/>
         <w:rPr>
           <w:lang w:val="bg-BG"/>
@@ -9889,7 +9890,7 @@
 </file>
 
 <file path=word/endnotes.xml><?xml version="1.0" encoding="utf-8"?>
-<w:endnotes xmlns:wpc="http://schemas.microsoft.com/office/word/2010/wordprocessingCanvas" xmlns:cx="http://schemas.microsoft.com/office/drawing/2014/chartex" xmlns:cx1="http://schemas.microsoft.com/office/drawing/2015/9/8/chartex" xmlns:cx2="http://schemas.microsoft.com/office/drawing/2015/10/21/chartex" xmlns:cx3="http://schemas.microsoft.com/office/drawing/2016/5/9/chartex" xmlns:cx4="http://schemas.microsoft.com/office/drawing/2016/5/10/chartex" xmlns:cx5="http://schemas.microsoft.com/office/drawing/2016/5/11/chartex" xmlns:cx6="http://schemas.microsoft.com/office/drawing/2016/5/12/chartex" xmlns:cx7="http://schemas.microsoft.com/office/drawing/2016/5/13/chartex" xmlns:cx8="http://schemas.microsoft.com/office/drawing/2016/5/14/chartex" xmlns:mc="http://schemas.openxmlformats.org/markup-compatibility/2006" xmlns:aink="http://schemas.microsoft.com/office/drawing/2016/ink" xmlns:am3d="http://schemas.microsoft.com/office/drawing/2017/model3d" xmlns:o="urn:schemas-microsoft-com:office:office" xmlns:r="http://schemas.openxmlformats.org/officeDocument/2006/relationships" xmlns:m="http://schemas.openxmlformats.org/officeDocument/2006/math" xmlns:v="urn:schemas-microsoft-com:vml" xmlns:wp14="http://schemas.microsoft.com/office/word/2010/wordprocessingDrawing" xmlns:wp="http://schemas.openxmlformats.org/drawingml/2006/wordprocessingDrawing" xmlns:w10="urn:schemas-microsoft-com:office:word" xmlns:w="http://schemas.openxmlformats.org/wordprocessingml/2006/main" xmlns:w14="http://schemas.microsoft.com/office/word/2010/wordml" xmlns:w15="http://schemas.microsoft.com/office/word/2012/wordml" xmlns:w16cex="http://schemas.microsoft.com/office/word/2018/wordml/cex" xmlns:w16cid="http://schemas.microsoft.com/office/word/2016/wordml/cid" xmlns:w16="http://schemas.microsoft.com/office/word/2018/wordml" xmlns:w16se="http://schemas.microsoft.com/office/word/2015/wordml/symex" xmlns:wpg="http://schemas.microsoft.com/office/word/2010/wordprocessingGroup" xmlns:wpi="http://schemas.microsoft.com/office/word/2010/wordprocessingInk" xmlns:wne="http://schemas.microsoft.com/office/word/2006/wordml" xmlns:wps="http://schemas.microsoft.com/office/word/2010/wordprocessingShape" mc:Ignorable="w14 w15 w16se w16cid w16 w16cex wp14">
+<w:endnotes xmlns:wpc="http://schemas.microsoft.com/office/word/2010/wordprocessingCanvas" xmlns:cx="http://schemas.microsoft.com/office/drawing/2014/chartex" xmlns:cx1="http://schemas.microsoft.com/office/drawing/2015/9/8/chartex" xmlns:cx2="http://schemas.microsoft.com/office/drawing/2015/10/21/chartex" xmlns:cx3="http://schemas.microsoft.com/office/drawing/2016/5/9/chartex" xmlns:cx4="http://schemas.microsoft.com/office/drawing/2016/5/10/chartex" xmlns:cx5="http://schemas.microsoft.com/office/drawing/2016/5/11/chartex" xmlns:cx6="http://schemas.microsoft.com/office/drawing/2016/5/12/chartex" xmlns:cx7="http://schemas.microsoft.com/office/drawing/2016/5/13/chartex" xmlns:cx8="http://schemas.microsoft.com/office/drawing/2016/5/14/chartex" xmlns:mc="http://schemas.openxmlformats.org/markup-compatibility/2006" xmlns:aink="http://schemas.microsoft.com/office/drawing/2016/ink" xmlns:am3d="http://schemas.microsoft.com/office/drawing/2017/model3d" xmlns:o="urn:schemas-microsoft-com:office:office" xmlns:r="http://schemas.openxmlformats.org/officeDocument/2006/relationships" xmlns:m="http://schemas.openxmlformats.org/officeDocument/2006/math" xmlns:v="urn:schemas-microsoft-com:vml" xmlns:wp14="http://schemas.microsoft.com/office/word/2010/wordprocessingDrawing" xmlns:wp="http://schemas.openxmlformats.org/drawingml/2006/wordprocessingDrawing" xmlns:w10="urn:schemas-microsoft-com:office:word" xmlns:w="http://schemas.openxmlformats.org/wordprocessingml/2006/main" xmlns:w14="http://schemas.microsoft.com/office/word/2010/wordml" xmlns:w15="http://schemas.microsoft.com/office/word/2012/wordml" xmlns:w16cex="http://schemas.microsoft.com/office/word/2018/wordml/cex" xmlns:w16cid="http://schemas.microsoft.com/office/word/2016/wordml/cid" xmlns:w16="http://schemas.microsoft.com/office/word/2018/wordml" xmlns:w16sdtdh="http://schemas.microsoft.com/office/word/2020/wordml/sdtdatahash" xmlns:w16se="http://schemas.microsoft.com/office/word/2015/wordml/symex" xmlns:wpg="http://schemas.microsoft.com/office/word/2010/wordprocessingGroup" xmlns:wpi="http://schemas.microsoft.com/office/word/2010/wordprocessingInk" xmlns:wne="http://schemas.microsoft.com/office/word/2006/wordml" xmlns:wps="http://schemas.microsoft.com/office/word/2010/wordprocessingShape" mc:Ignorable="w14 w15 w16se w16cid w16 w16cex w16sdtdh wp14">
   <w:endnote w:type="separator" w:id="-1">
     <w:p>
       <w:pPr>
@@ -9914,7 +9915,7 @@
 </file>
 
 <file path=word/footer1.xml><?xml version="1.0" encoding="utf-8"?>
-<w:ftr xmlns:wpc="http://schemas.microsoft.com/office/word/2010/wordprocessingCanvas" xmlns:cx="http://schemas.microsoft.com/office/drawing/2014/chartex" xmlns:cx1="http://schemas.microsoft.com/office/drawing/2015/9/8/chartex" xmlns:cx2="http://schemas.microsoft.com/office/drawing/2015/10/21/chartex" xmlns:cx3="http://schemas.microsoft.com/office/drawing/2016/5/9/chartex" xmlns:cx4="http://schemas.microsoft.com/office/drawing/2016/5/10/chartex" xmlns:cx5="http://schemas.microsoft.com/office/drawing/2016/5/11/chartex" xmlns:cx6="http://schemas.microsoft.com/office/drawing/2016/5/12/chartex" xmlns:cx7="http://schemas.microsoft.com/office/drawing/2016/5/13/chartex" xmlns:cx8="http://schemas.microsoft.com/office/drawing/2016/5/14/chartex" xmlns:mc="http://schemas.openxmlformats.org/markup-compatibility/2006" xmlns:aink="http://schemas.microsoft.com/office/drawing/2016/ink" xmlns:am3d="http://schemas.microsoft.com/office/drawing/2017/model3d" xmlns:o="urn:schemas-microsoft-com:office:office" xmlns:r="http://schemas.openxmlformats.org/officeDocument/2006/relationships" xmlns:m="http://schemas.openxmlformats.org/officeDocument/2006/math" xmlns:v="urn:schemas-microsoft-com:vml" xmlns:wp14="http://schemas.microsoft.com/office/word/2010/wordprocessingDrawing" xmlns:wp="http://schemas.openxmlformats.org/drawingml/2006/wordprocessingDrawing" xmlns:w10="urn:schemas-microsoft-com:office:word" xmlns:w="http://schemas.openxmlformats.org/wordprocessingml/2006/main" xmlns:w14="http://schemas.microsoft.com/office/word/2010/wordml" xmlns:w15="http://schemas.microsoft.com/office/word/2012/wordml" xmlns:w16cex="http://schemas.microsoft.com/office/word/2018/wordml/cex" xmlns:w16cid="http://schemas.microsoft.com/office/word/2016/wordml/cid" xmlns:w16="http://schemas.microsoft.com/office/word/2018/wordml" xmlns:w16se="http://schemas.microsoft.com/office/word/2015/wordml/symex" xmlns:wpg="http://schemas.microsoft.com/office/word/2010/wordprocessingGroup" xmlns:wpi="http://schemas.microsoft.com/office/word/2010/wordprocessingInk" xmlns:wne="http://schemas.microsoft.com/office/word/2006/wordml" xmlns:wps="http://schemas.microsoft.com/office/word/2010/wordprocessingShape" mc:Ignorable="w14 w15 w16se w16cid w16 w16cex wp14">
+<w:ftr xmlns:wpc="http://schemas.microsoft.com/office/word/2010/wordprocessingCanvas" xmlns:cx="http://schemas.microsoft.com/office/drawing/2014/chartex" xmlns:cx1="http://schemas.microsoft.com/office/drawing/2015/9/8/chartex" xmlns:cx2="http://schemas.microsoft.com/office/drawing/2015/10/21/chartex" xmlns:cx3="http://schemas.microsoft.com/office/drawing/2016/5/9/chartex" xmlns:cx4="http://schemas.microsoft.com/office/drawing/2016/5/10/chartex" xmlns:cx5="http://schemas.microsoft.com/office/drawing/2016/5/11/chartex" xmlns:cx6="http://schemas.microsoft.com/office/drawing/2016/5/12/chartex" xmlns:cx7="http://schemas.microsoft.com/office/drawing/2016/5/13/chartex" xmlns:cx8="http://schemas.microsoft.com/office/drawing/2016/5/14/chartex" xmlns:mc="http://schemas.openxmlformats.org/markup-compatibility/2006" xmlns:aink="http://schemas.microsoft.com/office/drawing/2016/ink" xmlns:am3d="http://schemas.microsoft.com/office/drawing/2017/model3d" xmlns:o="urn:schemas-microsoft-com:office:office" xmlns:r="http://schemas.openxmlformats.org/officeDocument/2006/relationships" xmlns:m="http://schemas.openxmlformats.org/officeDocument/2006/math" xmlns:v="urn:schemas-microsoft-com:vml" xmlns:wp14="http://schemas.microsoft.com/office/word/2010/wordprocessingDrawing" xmlns:wp="http://schemas.openxmlformats.org/drawingml/2006/wordprocessingDrawing" xmlns:w10="urn:schemas-microsoft-com:office:word" xmlns:w="http://schemas.openxmlformats.org/wordprocessingml/2006/main" xmlns:w14="http://schemas.microsoft.com/office/word/2010/wordml" xmlns:w15="http://schemas.microsoft.com/office/word/2012/wordml" xmlns:w16cex="http://schemas.microsoft.com/office/word/2018/wordml/cex" xmlns:w16cid="http://schemas.microsoft.com/office/word/2016/wordml/cid" xmlns:w16="http://schemas.microsoft.com/office/word/2018/wordml" xmlns:w16sdtdh="http://schemas.microsoft.com/office/word/2020/wordml/sdtdatahash" xmlns:w16se="http://schemas.microsoft.com/office/word/2015/wordml/symex" xmlns:wpg="http://schemas.microsoft.com/office/word/2010/wordprocessingGroup" xmlns:wpi="http://schemas.microsoft.com/office/word/2010/wordprocessingInk" xmlns:wne="http://schemas.microsoft.com/office/word/2006/wordml" xmlns:wps="http://schemas.microsoft.com/office/word/2010/wordprocessingShape" mc:Ignorable="w14 w15 w16se w16cid w16 w16cex w16sdtdh wp14">
   <w:p>
     <w:pPr>
       <w:pStyle w:val="Footer"/>
@@ -11000,7 +11001,7 @@
                           <wp:extent cx="180000" cy="180000"/>
                           <wp:effectExtent l="0" t="0" r="0" b="0"/>
                           <wp:docPr id="3" name="Picture 3">
-                            <a:hlinkClick xmlns:a="http://schemas.openxmlformats.org/drawingml/2006/main" r:id="rId2"/>
+                            <a:hlinkClick xmlns:a="http://schemas.openxmlformats.org/drawingml/2006/main" r:id="rId22"/>
                           </wp:docPr>
                           <wp:cNvGraphicFramePr>
                             <a:graphicFrameLocks xmlns:a="http://schemas.openxmlformats.org/drawingml/2006/main" noChangeAspect="1"/>
@@ -11010,14 +11011,14 @@
                               <pic:pic xmlns:pic="http://schemas.openxmlformats.org/drawingml/2006/picture">
                                 <pic:nvPicPr>
                                   <pic:cNvPr id="3" name="Picture 3">
-                                    <a:hlinkClick r:id="rId2"/>
+                                    <a:hlinkClick r:id="rId22"/>
                                   </pic:cNvPr>
                                   <pic:cNvPicPr>
                                     <a:picLocks noChangeAspect="1" noChangeArrowheads="1"/>
                                   </pic:cNvPicPr>
                                 </pic:nvPicPr>
                                 <pic:blipFill>
-                                  <a:blip r:embed="rId3">
+                                  <a:blip r:embed="rId23">
                                     <a:extLst>
                                       <a:ext uri="{28A0092B-C50C-407E-A947-70E740481C1C}">
                                         <a14:useLocalDpi xmlns:a14="http://schemas.microsoft.com/office/drawing/2010/main" val="0"/>
@@ -11067,7 +11068,7 @@
                           <wp:extent cx="180000" cy="180000"/>
                           <wp:effectExtent l="0" t="0" r="0" b="0"/>
                           <wp:docPr id="2" name="Picture 2">
-                            <a:hlinkClick xmlns:a="http://schemas.openxmlformats.org/drawingml/2006/main" r:id="rId4"/>
+                            <a:hlinkClick xmlns:a="http://schemas.openxmlformats.org/drawingml/2006/main" r:id="rId24"/>
                           </wp:docPr>
                           <wp:cNvGraphicFramePr>
                             <a:graphicFrameLocks xmlns:a="http://schemas.openxmlformats.org/drawingml/2006/main" noChangeAspect="1"/>
@@ -11077,14 +11078,14 @@
                               <pic:pic xmlns:pic="http://schemas.openxmlformats.org/drawingml/2006/picture">
                                 <pic:nvPicPr>
                                   <pic:cNvPr id="2" name="Picture 2">
-                                    <a:hlinkClick r:id="rId4"/>
+                                    <a:hlinkClick r:id="rId24"/>
                                   </pic:cNvPr>
                                   <pic:cNvPicPr>
                                     <a:picLocks noChangeAspect="1" noChangeArrowheads="1"/>
                                   </pic:cNvPicPr>
                                 </pic:nvPicPr>
                                 <pic:blipFill>
-                                  <a:blip r:embed="rId5">
+                                  <a:blip r:embed="rId25">
                                     <a:extLst>
                                       <a:ext uri="{28A0092B-C50C-407E-A947-70E740481C1C}">
                                         <a14:useLocalDpi xmlns:a14="http://schemas.microsoft.com/office/drawing/2010/main" val="0"/>
@@ -11134,7 +11135,7 @@
                           <wp:extent cx="180000" cy="180000"/>
                           <wp:effectExtent l="0" t="0" r="0" b="0"/>
                           <wp:docPr id="5" name="Picture 5" title="Software University @ Facebook">
-                            <a:hlinkClick xmlns:a="http://schemas.openxmlformats.org/drawingml/2006/main" r:id="rId6"/>
+                            <a:hlinkClick xmlns:a="http://schemas.openxmlformats.org/drawingml/2006/main" r:id="rId26"/>
                           </wp:docPr>
                           <wp:cNvGraphicFramePr>
                             <a:graphicFrameLocks xmlns:a="http://schemas.openxmlformats.org/drawingml/2006/main" noChangeAspect="1"/>
@@ -11144,12 +11145,12 @@
                               <pic:pic xmlns:pic="http://schemas.openxmlformats.org/drawingml/2006/picture">
                                 <pic:nvPicPr>
                                   <pic:cNvPr id="5" name="Picture 5" title="Software University @ Facebook">
-                                    <a:hlinkClick r:id="rId6"/>
+                                    <a:hlinkClick r:id="rId26"/>
                                   </pic:cNvPr>
                                   <pic:cNvPicPr/>
                                 </pic:nvPicPr>
                                 <pic:blipFill>
-                                  <a:blip r:embed="rId7"/>
+                                  <a:blip r:embed="rId27"/>
                                   <a:stretch>
                                     <a:fillRect/>
                                   </a:stretch>
@@ -11188,7 +11189,7 @@
                           <wp:extent cx="180000" cy="180000"/>
                           <wp:effectExtent l="0" t="0" r="0" b="0"/>
                           <wp:docPr id="20" name="Picture 20">
-                            <a:hlinkClick xmlns:a="http://schemas.openxmlformats.org/drawingml/2006/main" r:id="rId8"/>
+                            <a:hlinkClick xmlns:a="http://schemas.openxmlformats.org/drawingml/2006/main" r:id="rId28"/>
                           </wp:docPr>
                           <wp:cNvGraphicFramePr>
                             <a:graphicFrameLocks xmlns:a="http://schemas.openxmlformats.org/drawingml/2006/main" noChangeAspect="1"/>
@@ -11198,20 +11199,20 @@
                               <pic:pic xmlns:pic="http://schemas.openxmlformats.org/drawingml/2006/picture">
                                 <pic:nvPicPr>
                                   <pic:cNvPr id="20" name="Picture 20">
-                                    <a:hlinkClick r:id="rId8"/>
+                                    <a:hlinkClick r:id="rId28"/>
                                   </pic:cNvPr>
                                   <pic:cNvPicPr>
                                     <a:picLocks noChangeAspect="1" noChangeArrowheads="1"/>
                                   </pic:cNvPicPr>
                                 </pic:nvPicPr>
                                 <pic:blipFill>
-                                  <a:blip r:embed="rId9">
+                                  <a:blip r:embed="rId29">
                                     <a:extLst>
                                       <a:ext uri="{28A0092B-C50C-407E-A947-70E740481C1C}">
                                         <a14:useLocalDpi xmlns:a14="http://schemas.microsoft.com/office/drawing/2010/main" val="0"/>
                                       </a:ext>
                                       <a:ext uri="{837473B0-CC2E-450A-ABE3-18F120FF3D39}">
-                                        <a1611:picAttrSrcUrl xmlns:a1611="http://schemas.microsoft.com/office/drawing/2016/11/main" r:id="rId10"/>
+                                        <a1611:picAttrSrcUrl xmlns:a1611="http://schemas.microsoft.com/office/drawing/2016/11/main" r:id="rId30"/>
                                       </a:ext>
                                     </a:extLst>
                                   </a:blip>
@@ -11258,7 +11259,7 @@
                           <wp:extent cx="180000" cy="180000"/>
                           <wp:effectExtent l="0" t="0" r="0" b="0"/>
                           <wp:docPr id="7" name="Picture 7" title="Software University @ Twitter">
-                            <a:hlinkClick xmlns:a="http://schemas.openxmlformats.org/drawingml/2006/main" r:id="rId11"/>
+                            <a:hlinkClick xmlns:a="http://schemas.openxmlformats.org/drawingml/2006/main" r:id="rId31"/>
                           </wp:docPr>
                           <wp:cNvGraphicFramePr>
                             <a:graphicFrameLocks xmlns:a="http://schemas.openxmlformats.org/drawingml/2006/main" noChangeAspect="1"/>
@@ -11268,12 +11269,12 @@
                               <pic:pic xmlns:pic="http://schemas.openxmlformats.org/drawingml/2006/picture">
                                 <pic:nvPicPr>
                                   <pic:cNvPr id="7" name="Picture 7" title="Software University @ Twitter">
-                                    <a:hlinkClick r:id="rId11"/>
+                                    <a:hlinkClick r:id="rId31"/>
                                   </pic:cNvPr>
                                   <pic:cNvPicPr/>
                                 </pic:nvPicPr>
                                 <pic:blipFill>
-                                  <a:blip r:embed="rId12"/>
+                                  <a:blip r:embed="rId32"/>
                                   <a:stretch>
                                     <a:fillRect/>
                                   </a:stretch>
@@ -11312,7 +11313,7 @@
                           <wp:extent cx="180000" cy="180000"/>
                           <wp:effectExtent l="0" t="0" r="0" b="0"/>
                           <wp:docPr id="17" name="Picture 17" title="Software University @ YouTube">
-                            <a:hlinkClick xmlns:a="http://schemas.openxmlformats.org/drawingml/2006/main" r:id="rId13"/>
+                            <a:hlinkClick xmlns:a="http://schemas.openxmlformats.org/drawingml/2006/main" r:id="rId33"/>
                           </wp:docPr>
                           <wp:cNvGraphicFramePr>
                             <a:graphicFrameLocks xmlns:a="http://schemas.openxmlformats.org/drawingml/2006/main" noChangeAspect="1"/>
@@ -11322,12 +11323,12 @@
                               <pic:pic xmlns:pic="http://schemas.openxmlformats.org/drawingml/2006/picture">
                                 <pic:nvPicPr>
                                   <pic:cNvPr id="17" name="Picture 17" title="Software University @ YouTube">
-                                    <a:hlinkClick r:id="rId13"/>
+                                    <a:hlinkClick r:id="rId33"/>
                                   </pic:cNvPr>
                                   <pic:cNvPicPr/>
                                 </pic:nvPicPr>
                                 <pic:blipFill>
-                                  <a:blip r:embed="rId14"/>
+                                  <a:blip r:embed="rId34"/>
                                   <a:stretch>
                                     <a:fillRect/>
                                   </a:stretch>
@@ -11366,7 +11367,7 @@
                           <wp:extent cx="180000" cy="180000"/>
                           <wp:effectExtent l="0" t="0" r="0" b="0"/>
                           <wp:docPr id="21" name="Picture 21">
-                            <a:hlinkClick xmlns:a="http://schemas.openxmlformats.org/drawingml/2006/main" r:id="rId15"/>
+                            <a:hlinkClick xmlns:a="http://schemas.openxmlformats.org/drawingml/2006/main" r:id="rId35"/>
                           </wp:docPr>
                           <wp:cNvGraphicFramePr>
                             <a:graphicFrameLocks xmlns:a="http://schemas.openxmlformats.org/drawingml/2006/main" noChangeAspect="1"/>
@@ -11376,14 +11377,14 @@
                               <pic:pic xmlns:pic="http://schemas.openxmlformats.org/drawingml/2006/picture">
                                 <pic:nvPicPr>
                                   <pic:cNvPr id="21" name="Picture 21">
-                                    <a:hlinkClick r:id="rId15"/>
+                                    <a:hlinkClick r:id="rId35"/>
                                   </pic:cNvPr>
                                   <pic:cNvPicPr>
                                     <a:picLocks noChangeAspect="1" noChangeArrowheads="1"/>
                                   </pic:cNvPicPr>
                                 </pic:nvPicPr>
                                 <pic:blipFill rotWithShape="1">
-                                  <a:blip r:embed="rId16">
+                                  <a:blip r:embed="rId36">
                                     <a:extLst>
                                       <a:ext uri="{28A0092B-C50C-407E-A947-70E740481C1C}">
                                         <a14:useLocalDpi xmlns:a14="http://schemas.microsoft.com/office/drawing/2010/main" val="0"/>
@@ -11436,7 +11437,7 @@
                           <wp:extent cx="180000" cy="180000"/>
                           <wp:effectExtent l="0" t="0" r="0" b="0"/>
                           <wp:docPr id="22" name="Picture 22">
-                            <a:hlinkClick xmlns:a="http://schemas.openxmlformats.org/drawingml/2006/main" r:id="rId17"/>
+                            <a:hlinkClick xmlns:a="http://schemas.openxmlformats.org/drawingml/2006/main" r:id="rId37"/>
                           </wp:docPr>
                           <wp:cNvGraphicFramePr>
                             <a:graphicFrameLocks xmlns:a="http://schemas.openxmlformats.org/drawingml/2006/main" noChangeAspect="1"/>
@@ -11446,14 +11447,14 @@
                               <pic:pic xmlns:pic="http://schemas.openxmlformats.org/drawingml/2006/picture">
                                 <pic:nvPicPr>
                                   <pic:cNvPr id="22" name="Picture 22">
-                                    <a:hlinkClick r:id="rId17"/>
+                                    <a:hlinkClick r:id="rId37"/>
                                   </pic:cNvPr>
                                   <pic:cNvPicPr>
                                     <a:picLocks noChangeAspect="1" noChangeArrowheads="1"/>
                                   </pic:cNvPicPr>
                                 </pic:nvPicPr>
                                 <pic:blipFill>
-                                  <a:blip r:embed="rId18">
+                                  <a:blip r:embed="rId38">
                                     <a:extLst>
                                       <a:ext uri="{28A0092B-C50C-407E-A947-70E740481C1C}">
                                         <a14:useLocalDpi xmlns:a14="http://schemas.microsoft.com/office/drawing/2010/main" val="0"/>
@@ -11503,7 +11504,7 @@
                           <wp:extent cx="180000" cy="180000"/>
                           <wp:effectExtent l="0" t="0" r="0" b="0"/>
                           <wp:docPr id="23" name="Picture 23" title="Software University: Email Us">
-                            <a:hlinkClick xmlns:a="http://schemas.openxmlformats.org/drawingml/2006/main" r:id="rId19"/>
+                            <a:hlinkClick xmlns:a="http://schemas.openxmlformats.org/drawingml/2006/main" r:id="rId39"/>
                           </wp:docPr>
                           <wp:cNvGraphicFramePr>
                             <a:graphicFrameLocks xmlns:a="http://schemas.openxmlformats.org/drawingml/2006/main" noChangeAspect="1"/>
@@ -11513,12 +11514,12 @@
                               <pic:pic xmlns:pic="http://schemas.openxmlformats.org/drawingml/2006/picture">
                                 <pic:nvPicPr>
                                   <pic:cNvPr id="23" name="Picture 23" title="Software University: Email Us">
-                                    <a:hlinkClick r:id="rId19"/>
+                                    <a:hlinkClick r:id="rId39"/>
                                   </pic:cNvPr>
                                   <pic:cNvPicPr/>
                                 </pic:nvPicPr>
                                 <pic:blipFill>
-                                  <a:blip r:embed="rId20"/>
+                                  <a:blip r:embed="rId40"/>
                                   <a:stretch>
                                     <a:fillRect/>
                                   </a:stretch>
@@ -11581,7 +11582,7 @@
                   </pic:cNvPicPr>
                 </pic:nvPicPr>
                 <pic:blipFill>
-                  <a:blip r:embed="rId22">
+                  <a:blip r:embed="rId41">
                     <a:extLst>
                       <a:ext uri="{28A0092B-C50C-407E-A947-70E740481C1C}">
                         <a14:useLocalDpi xmlns:a14="http://schemas.microsoft.com/office/drawing/2010/main" val="0"/>
@@ -11979,7 +11980,7 @@
 </file>
 
 <file path=word/footnotes.xml><?xml version="1.0" encoding="utf-8"?>
-<w:footnotes xmlns:wpc="http://schemas.microsoft.com/office/word/2010/wordprocessingCanvas" xmlns:cx="http://schemas.microsoft.com/office/drawing/2014/chartex" xmlns:cx1="http://schemas.microsoft.com/office/drawing/2015/9/8/chartex" xmlns:cx2="http://schemas.microsoft.com/office/drawing/2015/10/21/chartex" xmlns:cx3="http://schemas.microsoft.com/office/drawing/2016/5/9/chartex" xmlns:cx4="http://schemas.microsoft.com/office/drawing/2016/5/10/chartex" xmlns:cx5="http://schemas.microsoft.com/office/drawing/2016/5/11/chartex" xmlns:cx6="http://schemas.microsoft.com/office/drawing/2016/5/12/chartex" xmlns:cx7="http://schemas.microsoft.com/office/drawing/2016/5/13/chartex" xmlns:cx8="http://schemas.microsoft.com/office/drawing/2016/5/14/chartex" xmlns:mc="http://schemas.openxmlformats.org/markup-compatibility/2006" xmlns:aink="http://schemas.microsoft.com/office/drawing/2016/ink" xmlns:am3d="http://schemas.microsoft.com/office/drawing/2017/model3d" xmlns:o="urn:schemas-microsoft-com:office:office" xmlns:r="http://schemas.openxmlformats.org/officeDocument/2006/relationships" xmlns:m="http://schemas.openxmlformats.org/officeDocument/2006/math" xmlns:v="urn:schemas-microsoft-com:vml" xmlns:wp14="http://schemas.microsoft.com/office/word/2010/wordprocessingDrawing" xmlns:wp="http://schemas.openxmlformats.org/drawingml/2006/wordprocessingDrawing" xmlns:w10="urn:schemas-microsoft-com:office:word" xmlns:w="http://schemas.openxmlformats.org/wordprocessingml/2006/main" xmlns:w14="http://schemas.microsoft.com/office/word/2010/wordml" xmlns:w15="http://schemas.microsoft.com/office/word/2012/wordml" xmlns:w16cex="http://schemas.microsoft.com/office/word/2018/wordml/cex" xmlns:w16cid="http://schemas.microsoft.com/office/word/2016/wordml/cid" xmlns:w16="http://schemas.microsoft.com/office/word/2018/wordml" xmlns:w16se="http://schemas.microsoft.com/office/word/2015/wordml/symex" xmlns:wpg="http://schemas.microsoft.com/office/word/2010/wordprocessingGroup" xmlns:wpi="http://schemas.microsoft.com/office/word/2010/wordprocessingInk" xmlns:wne="http://schemas.microsoft.com/office/word/2006/wordml" xmlns:wps="http://schemas.microsoft.com/office/word/2010/wordprocessingShape" mc:Ignorable="w14 w15 w16se w16cid w16 w16cex wp14">
+<w:footnotes xmlns:wpc="http://schemas.microsoft.com/office/word/2010/wordprocessingCanvas" xmlns:cx="http://schemas.microsoft.com/office/drawing/2014/chartex" xmlns:cx1="http://schemas.microsoft.com/office/drawing/2015/9/8/chartex" xmlns:cx2="http://schemas.microsoft.com/office/drawing/2015/10/21/chartex" xmlns:cx3="http://schemas.microsoft.com/office/drawing/2016/5/9/chartex" xmlns:cx4="http://schemas.microsoft.com/office/drawing/2016/5/10/chartex" xmlns:cx5="http://schemas.microsoft.com/office/drawing/2016/5/11/chartex" xmlns:cx6="http://schemas.microsoft.com/office/drawing/2016/5/12/chartex" xmlns:cx7="http://schemas.microsoft.com/office/drawing/2016/5/13/chartex" xmlns:cx8="http://schemas.microsoft.com/office/drawing/2016/5/14/chartex" xmlns:mc="http://schemas.openxmlformats.org/markup-compatibility/2006" xmlns:aink="http://schemas.microsoft.com/office/drawing/2016/ink" xmlns:am3d="http://schemas.microsoft.com/office/drawing/2017/model3d" xmlns:o="urn:schemas-microsoft-com:office:office" xmlns:r="http://schemas.openxmlformats.org/officeDocument/2006/relationships" xmlns:m="http://schemas.openxmlformats.org/officeDocument/2006/math" xmlns:v="urn:schemas-microsoft-com:vml" xmlns:wp14="http://schemas.microsoft.com/office/word/2010/wordprocessingDrawing" xmlns:wp="http://schemas.openxmlformats.org/drawingml/2006/wordprocessingDrawing" xmlns:w10="urn:schemas-microsoft-com:office:word" xmlns:w="http://schemas.openxmlformats.org/wordprocessingml/2006/main" xmlns:w14="http://schemas.microsoft.com/office/word/2010/wordml" xmlns:w15="http://schemas.microsoft.com/office/word/2012/wordml" xmlns:w16cex="http://schemas.microsoft.com/office/word/2018/wordml/cex" xmlns:w16cid="http://schemas.microsoft.com/office/word/2016/wordml/cid" xmlns:w16="http://schemas.microsoft.com/office/word/2018/wordml" xmlns:w16sdtdh="http://schemas.microsoft.com/office/word/2020/wordml/sdtdatahash" xmlns:w16se="http://schemas.microsoft.com/office/word/2015/wordml/symex" xmlns:wpg="http://schemas.microsoft.com/office/word/2010/wordprocessingGroup" xmlns:wpi="http://schemas.microsoft.com/office/word/2010/wordprocessingInk" xmlns:wne="http://schemas.microsoft.com/office/word/2006/wordml" xmlns:wps="http://schemas.microsoft.com/office/word/2010/wordprocessingShape" mc:Ignorable="w14 w15 w16se w16cid w16 w16cex w16sdtdh wp14">
   <w:footnote w:type="separator" w:id="-1">
     <w:p>
       <w:pPr>
@@ -12004,7 +12005,7 @@
 </file>
 
 <file path=word/header1.xml><?xml version="1.0" encoding="utf-8"?>
-<w:hdr xmlns:wpc="http://schemas.microsoft.com/office/word/2010/wordprocessingCanvas" xmlns:cx="http://schemas.microsoft.com/office/drawing/2014/chartex" xmlns:cx1="http://schemas.microsoft.com/office/drawing/2015/9/8/chartex" xmlns:cx2="http://schemas.microsoft.com/office/drawing/2015/10/21/chartex" xmlns:cx3="http://schemas.microsoft.com/office/drawing/2016/5/9/chartex" xmlns:cx4="http://schemas.microsoft.com/office/drawing/2016/5/10/chartex" xmlns:cx5="http://schemas.microsoft.com/office/drawing/2016/5/11/chartex" xmlns:cx6="http://schemas.microsoft.com/office/drawing/2016/5/12/chartex" xmlns:cx7="http://schemas.microsoft.com/office/drawing/2016/5/13/chartex" xmlns:cx8="http://schemas.microsoft.com/office/drawing/2016/5/14/chartex" xmlns:mc="http://schemas.openxmlformats.org/markup-compatibility/2006" xmlns:aink="http://schemas.microsoft.com/office/drawing/2016/ink" xmlns:am3d="http://schemas.microsoft.com/office/drawing/2017/model3d" xmlns:o="urn:schemas-microsoft-com:office:office" xmlns:r="http://schemas.openxmlformats.org/officeDocument/2006/relationships" xmlns:m="http://schemas.openxmlformats.org/officeDocument/2006/math" xmlns:v="urn:schemas-microsoft-com:vml" xmlns:wp14="http://schemas.microsoft.com/office/word/2010/wordprocessingDrawing" xmlns:wp="http://schemas.openxmlformats.org/drawingml/2006/wordprocessingDrawing" xmlns:w10="urn:schemas-microsoft-com:office:word" xmlns:w="http://schemas.openxmlformats.org/wordprocessingml/2006/main" xmlns:w14="http://schemas.microsoft.com/office/word/2010/wordml" xmlns:w15="http://schemas.microsoft.com/office/word/2012/wordml" xmlns:w16cex="http://schemas.microsoft.com/office/word/2018/wordml/cex" xmlns:w16cid="http://schemas.microsoft.com/office/word/2016/wordml/cid" xmlns:w16="http://schemas.microsoft.com/office/word/2018/wordml" xmlns:w16se="http://schemas.microsoft.com/office/word/2015/wordml/symex" xmlns:wpg="http://schemas.microsoft.com/office/word/2010/wordprocessingGroup" xmlns:wpi="http://schemas.microsoft.com/office/word/2010/wordprocessingInk" xmlns:wne="http://schemas.microsoft.com/office/word/2006/wordml" xmlns:wps="http://schemas.microsoft.com/office/word/2010/wordprocessingShape" mc:Ignorable="w14 w15 w16se w16cid w16 w16cex wp14">
+<w:hdr xmlns:wpc="http://schemas.microsoft.com/office/word/2010/wordprocessingCanvas" xmlns:cx="http://schemas.microsoft.com/office/drawing/2014/chartex" xmlns:cx1="http://schemas.microsoft.com/office/drawing/2015/9/8/chartex" xmlns:cx2="http://schemas.microsoft.com/office/drawing/2015/10/21/chartex" xmlns:cx3="http://schemas.microsoft.com/office/drawing/2016/5/9/chartex" xmlns:cx4="http://schemas.microsoft.com/office/drawing/2016/5/10/chartex" xmlns:cx5="http://schemas.microsoft.com/office/drawing/2016/5/11/chartex" xmlns:cx6="http://schemas.microsoft.com/office/drawing/2016/5/12/chartex" xmlns:cx7="http://schemas.microsoft.com/office/drawing/2016/5/13/chartex" xmlns:cx8="http://schemas.microsoft.com/office/drawing/2016/5/14/chartex" xmlns:mc="http://schemas.openxmlformats.org/markup-compatibility/2006" xmlns:aink="http://schemas.microsoft.com/office/drawing/2016/ink" xmlns:am3d="http://schemas.microsoft.com/office/drawing/2017/model3d" xmlns:o="urn:schemas-microsoft-com:office:office" xmlns:r="http://schemas.openxmlformats.org/officeDocument/2006/relationships" xmlns:m="http://schemas.openxmlformats.org/officeDocument/2006/math" xmlns:v="urn:schemas-microsoft-com:vml" xmlns:wp14="http://schemas.microsoft.com/office/word/2010/wordprocessingDrawing" xmlns:wp="http://schemas.openxmlformats.org/drawingml/2006/wordprocessingDrawing" xmlns:w10="urn:schemas-microsoft-com:office:word" xmlns:w="http://schemas.openxmlformats.org/wordprocessingml/2006/main" xmlns:w14="http://schemas.microsoft.com/office/word/2010/wordml" xmlns:w15="http://schemas.microsoft.com/office/word/2012/wordml" xmlns:w16cex="http://schemas.microsoft.com/office/word/2018/wordml/cex" xmlns:w16cid="http://schemas.microsoft.com/office/word/2016/wordml/cid" xmlns:w16="http://schemas.microsoft.com/office/word/2018/wordml" xmlns:w16sdtdh="http://schemas.microsoft.com/office/word/2020/wordml/sdtdatahash" xmlns:w16se="http://schemas.microsoft.com/office/word/2015/wordml/symex" xmlns:wpg="http://schemas.microsoft.com/office/word/2010/wordprocessingGroup" xmlns:wpi="http://schemas.microsoft.com/office/word/2010/wordprocessingInk" xmlns:wne="http://schemas.microsoft.com/office/word/2006/wordml" xmlns:wps="http://schemas.microsoft.com/office/word/2010/wordprocessingShape" mc:Ignorable="w14 w15 w16se w16cid w16 w16cex w16sdtdh wp14">
   <w:p>
     <w:pPr>
       <w:pStyle w:val="Header"/>
@@ -12015,7 +12016,7 @@
 </file>
 
 <file path=word/numbering.xml><?xml version="1.0" encoding="utf-8"?>
-<w:numbering xmlns:wpc="http://schemas.microsoft.com/office/word/2010/wordprocessingCanvas" xmlns:cx="http://schemas.microsoft.com/office/drawing/2014/chartex" xmlns:cx1="http://schemas.microsoft.com/office/drawing/2015/9/8/chartex" xmlns:cx2="http://schemas.microsoft.com/office/drawing/2015/10/21/chartex" xmlns:cx3="http://schemas.microsoft.com/office/drawing/2016/5/9/chartex" xmlns:cx4="http://schemas.microsoft.com/office/drawing/2016/5/10/chartex" xmlns:cx5="http://schemas.microsoft.com/office/drawing/2016/5/11/chartex" xmlns:cx6="http://schemas.microsoft.com/office/drawing/2016/5/12/chartex" xmlns:cx7="http://schemas.microsoft.com/office/drawing/2016/5/13/chartex" xmlns:cx8="http://schemas.microsoft.com/office/drawing/2016/5/14/chartex" xmlns:mc="http://schemas.openxmlformats.org/markup-compatibility/2006" xmlns:aink="http://schemas.microsoft.com/office/drawing/2016/ink" xmlns:am3d="http://schemas.microsoft.com/office/drawing/2017/model3d" xmlns:o="urn:schemas-microsoft-com:office:office" xmlns:r="http://schemas.openxmlformats.org/officeDocument/2006/relationships" xmlns:m="http://schemas.openxmlformats.org/officeDocument/2006/math" xmlns:v="urn:schemas-microsoft-com:vml" xmlns:wp14="http://schemas.microsoft.com/office/word/2010/wordprocessingDrawing" xmlns:wp="http://schemas.openxmlformats.org/drawingml/2006/wordprocessingDrawing" xmlns:w10="urn:schemas-microsoft-com:office:word" xmlns:w="http://schemas.openxmlformats.org/wordprocessingml/2006/main" xmlns:w14="http://schemas.microsoft.com/office/word/2010/wordml" xmlns:w15="http://schemas.microsoft.com/office/word/2012/wordml" xmlns:w16cex="http://schemas.microsoft.com/office/word/2018/wordml/cex" xmlns:w16cid="http://schemas.microsoft.com/office/word/2016/wordml/cid" xmlns:w16="http://schemas.microsoft.com/office/word/2018/wordml" xmlns:w16se="http://schemas.microsoft.com/office/word/2015/wordml/symex" xmlns:wpg="http://schemas.microsoft.com/office/word/2010/wordprocessingGroup" xmlns:wpi="http://schemas.microsoft.com/office/word/2010/wordprocessingInk" xmlns:wne="http://schemas.microsoft.com/office/word/2006/wordml" xmlns:wps="http://schemas.microsoft.com/office/word/2010/wordprocessingShape" mc:Ignorable="w14 w15 w16se w16cid w16 w16cex wp14">
+<w:numbering xmlns:wpc="http://schemas.microsoft.com/office/word/2010/wordprocessingCanvas" xmlns:cx="http://schemas.microsoft.com/office/drawing/2014/chartex" xmlns:cx1="http://schemas.microsoft.com/office/drawing/2015/9/8/chartex" xmlns:cx2="http://schemas.microsoft.com/office/drawing/2015/10/21/chartex" xmlns:cx3="http://schemas.microsoft.com/office/drawing/2016/5/9/chartex" xmlns:cx4="http://schemas.microsoft.com/office/drawing/2016/5/10/chartex" xmlns:cx5="http://schemas.microsoft.com/office/drawing/2016/5/11/chartex" xmlns:cx6="http://schemas.microsoft.com/office/drawing/2016/5/12/chartex" xmlns:cx7="http://schemas.microsoft.com/office/drawing/2016/5/13/chartex" xmlns:cx8="http://schemas.microsoft.com/office/drawing/2016/5/14/chartex" xmlns:mc="http://schemas.openxmlformats.org/markup-compatibility/2006" xmlns:aink="http://schemas.microsoft.com/office/drawing/2016/ink" xmlns:am3d="http://schemas.microsoft.com/office/drawing/2017/model3d" xmlns:o="urn:schemas-microsoft-com:office:office" xmlns:r="http://schemas.openxmlformats.org/officeDocument/2006/relationships" xmlns:m="http://schemas.openxmlformats.org/officeDocument/2006/math" xmlns:v="urn:schemas-microsoft-com:vml" xmlns:wp14="http://schemas.microsoft.com/office/word/2010/wordprocessingDrawing" xmlns:wp="http://schemas.openxmlformats.org/drawingml/2006/wordprocessingDrawing" xmlns:w10="urn:schemas-microsoft-com:office:word" xmlns:w="http://schemas.openxmlformats.org/wordprocessingml/2006/main" xmlns:w14="http://schemas.microsoft.com/office/word/2010/wordml" xmlns:w15="http://schemas.microsoft.com/office/word/2012/wordml" xmlns:w16cex="http://schemas.microsoft.com/office/word/2018/wordml/cex" xmlns:w16cid="http://schemas.microsoft.com/office/word/2016/wordml/cid" xmlns:w16="http://schemas.microsoft.com/office/word/2018/wordml" xmlns:w16sdtdh="http://schemas.microsoft.com/office/word/2020/wordml/sdtdatahash" xmlns:w16se="http://schemas.microsoft.com/office/word/2015/wordml/symex" xmlns:wpg="http://schemas.microsoft.com/office/word/2010/wordprocessingGroup" xmlns:wpi="http://schemas.microsoft.com/office/word/2010/wordprocessingInk" xmlns:wne="http://schemas.microsoft.com/office/word/2006/wordml" xmlns:wps="http://schemas.microsoft.com/office/word/2010/wordprocessingShape" mc:Ignorable="w14 w15 w16se w16cid w16 w16cex w16sdtdh wp14">
   <w:abstractNum w:abstractNumId="0" w15:restartNumberingAfterBreak="0">
     <w:nsid w:val="00655589"/>
     <w:multiLevelType w:val="hybridMultilevel"/>
@@ -16468,7 +16469,7 @@
 </file>
 
 <file path=word/styles.xml><?xml version="1.0" encoding="utf-8"?>
-<w:styles xmlns:mc="http://schemas.openxmlformats.org/markup-compatibility/2006" xmlns:r="http://schemas.openxmlformats.org/officeDocument/2006/relationships" xmlns:w="http://schemas.openxmlformats.org/wordprocessingml/2006/main" xmlns:w14="http://schemas.microsoft.com/office/word/2010/wordml" xmlns:w15="http://schemas.microsoft.com/office/word/2012/wordml" xmlns:w16cex="http://schemas.microsoft.com/office/word/2018/wordml/cex" xmlns:w16cid="http://schemas.microsoft.com/office/word/2016/wordml/cid" xmlns:w16="http://schemas.microsoft.com/office/word/2018/wordml" xmlns:w16se="http://schemas.microsoft.com/office/word/2015/wordml/symex" mc:Ignorable="w14 w15 w16se w16cid w16 w16cex">
+<w:styles xmlns:mc="http://schemas.openxmlformats.org/markup-compatibility/2006" xmlns:r="http://schemas.openxmlformats.org/officeDocument/2006/relationships" xmlns:w="http://schemas.openxmlformats.org/wordprocessingml/2006/main" xmlns:w14="http://schemas.microsoft.com/office/word/2010/wordml" xmlns:w15="http://schemas.microsoft.com/office/word/2012/wordml" xmlns:w16cex="http://schemas.microsoft.com/office/word/2018/wordml/cex" xmlns:w16cid="http://schemas.microsoft.com/office/word/2016/wordml/cid" xmlns:w16="http://schemas.microsoft.com/office/word/2018/wordml" xmlns:w16sdtdh="http://schemas.microsoft.com/office/word/2020/wordml/sdtdatahash" xmlns:w16se="http://schemas.microsoft.com/office/word/2015/wordml/symex" mc:Ignorable="w14 w15 w16se w16cid w16 w16cex w16sdtdh">
   <w:docDefaults>
     <w:rPrDefault>
       <w:rPr>
@@ -16590,6 +16591,7 @@
     <w:lsdException w:name="HTML Sample" w:semiHidden="1" w:unhideWhenUsed="1"/>
     <w:lsdException w:name="HTML Typewriter" w:semiHidden="1" w:unhideWhenUsed="1"/>
     <w:lsdException w:name="HTML Variable" w:semiHidden="1" w:unhideWhenUsed="1"/>
+    <w:lsdException w:name="Normal Table" w:semiHidden="1" w:unhideWhenUsed="1"/>
     <w:lsdException w:name="annotation subject" w:semiHidden="1" w:unhideWhenUsed="1"/>
     <w:lsdException w:name="No List" w:semiHidden="1" w:unhideWhenUsed="1"/>
     <w:lsdException w:name="Outline List 1" w:semiHidden="1" w:unhideWhenUsed="1"/>
@@ -16632,8 +16634,11 @@
     <w:lsdException w:name="Table Contemporary" w:semiHidden="1" w:unhideWhenUsed="1"/>
     <w:lsdException w:name="Table Elegant" w:semiHidden="1" w:unhideWhenUsed="1"/>
     <w:lsdException w:name="Table Professional" w:semiHidden="1" w:unhideWhenUsed="1"/>
+    <w:lsdException w:name="Table Subtle 1" w:semiHidden="1" w:unhideWhenUsed="1"/>
     <w:lsdException w:name="Table Subtle 2" w:semiHidden="1" w:unhideWhenUsed="1"/>
     <w:lsdException w:name="Table Web 1" w:semiHidden="1" w:unhideWhenUsed="1"/>
+    <w:lsdException w:name="Table Web 2" w:semiHidden="1" w:unhideWhenUsed="1"/>
+    <w:lsdException w:name="Table Web 3" w:semiHidden="1" w:unhideWhenUsed="1"/>
     <w:lsdException w:name="Balloon Text" w:semiHidden="1" w:unhideWhenUsed="1"/>
     <w:lsdException w:name="Table Grid" w:uiPriority="59"/>
     <w:lsdException w:name="Table Theme" w:semiHidden="1" w:unhideWhenUsed="1"/>

</xml_diff>